<commit_message>
high score here i come
Added an extra section talking about the 100 other commands we can use in the console for performance testing (didnt realise that there where that many xD). And also formated the file a bit better, (changed some font to itallics xD)
</commit_message>
<xml_diff>
--- a/- Report/2 - Technical/6 - Performance Aims and Testing/Performance Testing.docx
+++ b/- Report/2 - Technical/6 - Performance Aims and Testing/Performance Testing.docx
@@ -21,17 +21,7 @@
           <w:sz w:val="48"/>
           <w:szCs w:val="48"/>
         </w:rPr>
-        <w:t>Performance</w:t>
-      </w:r>
-      <w:r>
-        <w:rPr>
-          <w:rFonts w:ascii="Agency FB" w:eastAsia="Calibri" w:hAnsi="Agency FB" w:cs="Calibri"/>
-          <w:b/>
-          <w:bCs/>
-          <w:sz w:val="48"/>
-          <w:szCs w:val="48"/>
-        </w:rPr>
-        <w:t xml:space="preserve"> Testing</w:t>
+        <w:t>Performance Testing</w:t>
       </w:r>
     </w:p>
     <w:p>
@@ -144,7 +134,7 @@
           <w:sz w:val="28"/>
           <w:szCs w:val="28"/>
         </w:rPr>
-        <w:t>stat fp</w:t>
+        <w:t>Commands</w:t>
       </w:r>
       <w:r>
         <w:rPr>
@@ -153,21 +143,58 @@
           <w:sz w:val="28"/>
           <w:szCs w:val="28"/>
         </w:rPr>
+        <w:t>:</w:t>
+      </w:r>
+    </w:p>
+    <w:p>
+      <w:pPr>
+        <w:ind w:left="720"/>
+        <w:rPr>
+          <w:b/>
+          <w:bCs/>
+          <w:i/>
+          <w:iCs/>
+          <w:sz w:val="24"/>
+          <w:szCs w:val="24"/>
+        </w:rPr>
+      </w:pPr>
+      <w:r>
+        <w:rPr>
+          <w:b/>
+          <w:bCs/>
+          <w:i/>
+          <w:iCs/>
+          <w:sz w:val="24"/>
+          <w:szCs w:val="24"/>
+        </w:rPr>
+        <w:t>stat fp</w:t>
+      </w:r>
+      <w:r>
+        <w:rPr>
+          <w:b/>
+          <w:bCs/>
+          <w:i/>
+          <w:iCs/>
+          <w:sz w:val="24"/>
+          <w:szCs w:val="24"/>
+        </w:rPr>
         <w:t>s</w:t>
       </w:r>
       <w:r>
         <w:rPr>
           <w:b/>
           <w:bCs/>
-          <w:sz w:val="28"/>
-          <w:szCs w:val="28"/>
+          <w:i/>
+          <w:iCs/>
+          <w:sz w:val="24"/>
+          <w:szCs w:val="24"/>
         </w:rPr>
         <w:t>:</w:t>
       </w:r>
     </w:p>
     <w:p>
       <w:pPr>
-        <w:ind w:left="720"/>
+        <w:ind w:left="1440"/>
       </w:pPr>
       <w:r>
         <w:t>Unreal loads a basic ‘frames per second’ and ‘length of frame’ monitor. This will allow us to see the exact frame rate we are getting in specific areas of the game.</w:t>
@@ -179,10 +206,13 @@
         <w:jc w:val="center"/>
       </w:pPr>
       <w:r>
+        <w:rPr>
+          <w:noProof/>
+        </w:rPr>
         <w:drawing>
-          <wp:inline distT="0" distB="0" distL="0" distR="0" wp14:anchorId="3590ECE1" wp14:editId="6738B8D5">
-            <wp:extent cx="1440000" cy="994243"/>
-            <wp:effectExtent l="57150" t="19050" r="65405" b="92075"/>
+          <wp:inline distT="0" distB="0" distL="0" distR="0" wp14:anchorId="3590ECE1" wp14:editId="5C33BF08">
+            <wp:extent cx="1080000" cy="745682"/>
+            <wp:effectExtent l="57150" t="19050" r="63500" b="92710"/>
             <wp:docPr id="1" name="Picture 1"/>
             <wp:cNvGraphicFramePr>
               <a:graphicFrameLocks xmlns:a="http://schemas.openxmlformats.org/drawingml/2006/main" noChangeAspect="1"/>
@@ -208,7 +238,7 @@
                   <pic:spPr bwMode="auto">
                     <a:xfrm>
                       <a:off x="0" y="0"/>
-                      <a:ext cx="1440000" cy="994243"/>
+                      <a:ext cx="1080000" cy="745682"/>
                     </a:xfrm>
                     <a:prstGeom prst="rect">
                       <a:avLst/>
@@ -248,14 +278,27 @@
       <w:r>
         <w:t xml:space="preserve">Figure </w:t>
       </w:r>
-      <w:fldSimple w:instr=" SEQ Figure \* ARABIC ">
-        <w:r>
-          <w:rPr>
-            <w:noProof/>
-          </w:rPr>
-          <w:t>1</w:t>
-        </w:r>
-      </w:fldSimple>
+      <w:r>
+        <w:fldChar w:fldCharType="begin"/>
+      </w:r>
+      <w:r>
+        <w:instrText xml:space="preserve"> SEQ Figure \* ARABIC </w:instrText>
+      </w:r>
+      <w:r>
+        <w:fldChar w:fldCharType="separate"/>
+      </w:r>
+      <w:r>
+        <w:rPr>
+          <w:noProof/>
+        </w:rPr>
+        <w:t>1</w:t>
+      </w:r>
+      <w:r>
+        <w:rPr>
+          <w:noProof/>
+        </w:rPr>
+        <w:fldChar w:fldCharType="end"/>
+      </w:r>
       <w:r>
         <w:t xml:space="preserve"> - FPS </w:t>
       </w:r>
@@ -268,19 +311,24 @@
     </w:p>
     <w:p>
       <w:pPr>
-        <w:rPr>
-          <w:b/>
-          <w:bCs/>
-          <w:sz w:val="28"/>
-          <w:szCs w:val="28"/>
-        </w:rPr>
-      </w:pPr>
-      <w:r>
-        <w:rPr>
-          <w:b/>
-          <w:bCs/>
-          <w:sz w:val="28"/>
-          <w:szCs w:val="28"/>
+        <w:ind w:left="720"/>
+        <w:rPr>
+          <w:b/>
+          <w:bCs/>
+          <w:i/>
+          <w:iCs/>
+          <w:sz w:val="24"/>
+          <w:szCs w:val="24"/>
+        </w:rPr>
+      </w:pPr>
+      <w:r>
+        <w:rPr>
+          <w:b/>
+          <w:bCs/>
+          <w:i/>
+          <w:iCs/>
+          <w:sz w:val="24"/>
+          <w:szCs w:val="24"/>
         </w:rPr>
         <w:t>stat unitgraph</w:t>
       </w:r>
@@ -288,18 +336,25 @@
         <w:rPr>
           <w:b/>
           <w:bCs/>
-          <w:sz w:val="28"/>
-          <w:szCs w:val="28"/>
+          <w:i/>
+          <w:iCs/>
+          <w:sz w:val="24"/>
+          <w:szCs w:val="24"/>
         </w:rPr>
         <w:t>:</w:t>
       </w:r>
     </w:p>
     <w:p>
       <w:pPr>
-        <w:ind w:left="720"/>
-      </w:pPr>
-      <w:r>
-        <w:t>Unreal opens a visual graphing tool, this acts as a graphical representation of the data being transferred during runtime.</w:t>
+        <w:ind w:left="1440"/>
+      </w:pPr>
+      <w:r>
+        <w:t>Unreal opens a visual graphing tool</w:t>
+      </w:r>
+      <w:bookmarkStart w:id="0" w:name="_GoBack"/>
+      <w:bookmarkEnd w:id="0"/>
+      <w:r>
+        <w:t>, this acts as a graphical representation of the data being transferred during runtime.</w:t>
       </w:r>
     </w:p>
     <w:p>
@@ -311,11 +366,12 @@
         <w:rPr>
           <w:b/>
           <w:bCs/>
+          <w:noProof/>
           <w:sz w:val="24"/>
           <w:szCs w:val="24"/>
         </w:rPr>
         <w:drawing>
-          <wp:inline distT="0" distB="0" distL="0" distR="0" wp14:anchorId="5B3CEE56" wp14:editId="4B90492F">
+          <wp:inline distT="0" distB="0" distL="0" distR="0" wp14:anchorId="5B3CEE56" wp14:editId="71D0D6C0">
             <wp:extent cx="3240000" cy="1945263"/>
             <wp:effectExtent l="57150" t="19050" r="55880" b="93345"/>
             <wp:docPr id="2" name="Picture 2"/>
@@ -385,14 +441,27 @@
       <w:r>
         <w:t xml:space="preserve">Figure </w:t>
       </w:r>
-      <w:fldSimple w:instr=" SEQ Figure \* ARABIC ">
-        <w:r>
-          <w:rPr>
-            <w:noProof/>
-          </w:rPr>
-          <w:t>2</w:t>
-        </w:r>
-      </w:fldSimple>
+      <w:r>
+        <w:fldChar w:fldCharType="begin"/>
+      </w:r>
+      <w:r>
+        <w:instrText xml:space="preserve"> SEQ Figure \* ARABIC </w:instrText>
+      </w:r>
+      <w:r>
+        <w:fldChar w:fldCharType="separate"/>
+      </w:r>
+      <w:r>
+        <w:rPr>
+          <w:noProof/>
+        </w:rPr>
+        <w:t>2</w:t>
+      </w:r>
+      <w:r>
+        <w:rPr>
+          <w:noProof/>
+        </w:rPr>
+        <w:fldChar w:fldCharType="end"/>
+      </w:r>
       <w:r>
         <w:t xml:space="preserve"> - Data </w:t>
       </w:r>
@@ -411,6 +480,43 @@
     </w:p>
     <w:p>
       <w:pPr>
+        <w:ind w:left="720"/>
+        <w:rPr>
+          <w:b/>
+          <w:bCs/>
+          <w:i/>
+          <w:iCs/>
+          <w:sz w:val="24"/>
+          <w:szCs w:val="24"/>
+        </w:rPr>
+      </w:pPr>
+      <w:r>
+        <w:rPr>
+          <w:b/>
+          <w:bCs/>
+          <w:i/>
+          <w:iCs/>
+          <w:sz w:val="24"/>
+          <w:szCs w:val="24"/>
+        </w:rPr>
+        <w:lastRenderedPageBreak/>
+        <w:t>stat SceneRendering</w:t>
+      </w:r>
+      <w:r>
+        <w:rPr>
+          <w:b/>
+          <w:bCs/>
+          <w:i/>
+          <w:iCs/>
+          <w:sz w:val="24"/>
+          <w:szCs w:val="24"/>
+        </w:rPr>
+        <w:t xml:space="preserve"> </w:t>
+      </w:r>
+    </w:p>
+    <w:p>
+      <w:pPr>
+        <w:ind w:left="1440"/>
         <w:rPr>
           <w:b/>
           <w:bCs/>
@@ -419,43 +525,7 @@
         </w:rPr>
       </w:pPr>
       <w:r>
-        <w:rPr>
-          <w:b/>
-          <w:bCs/>
-          <w:sz w:val="28"/>
-          <w:szCs w:val="28"/>
-        </w:rPr>
-        <w:lastRenderedPageBreak/>
-        <w:t>stat SceneRendering</w:t>
-      </w:r>
-      <w:r>
-        <w:rPr>
-          <w:b/>
-          <w:bCs/>
-          <w:sz w:val="28"/>
-          <w:szCs w:val="28"/>
-        </w:rPr>
-        <w:t xml:space="preserve"> </w:t>
-      </w:r>
-    </w:p>
-    <w:p>
-      <w:pPr>
-        <w:ind w:left="720"/>
-        <w:rPr>
-          <w:b/>
-          <w:bCs/>
-          <w:sz w:val="28"/>
-          <w:szCs w:val="28"/>
-        </w:rPr>
-      </w:pPr>
-      <w:r>
-        <w:t>the stat SceneRendering command, opens up a table showing general rending statistics for the scene</w:t>
-      </w:r>
-      <w:r>
-        <w:t>.</w:t>
-      </w:r>
-      <w:r>
-        <w:t xml:space="preserve"> This will allow us to pin-point specific areas of the rendering pipeline as the problem and fix them accordingly.</w:t>
+        <w:t>the stat SceneRendering command, opens up a table showing general rending statistics for the scene. This will allow us to pin-point specific areas of the rendering pipeline as the problem and fix them accordingly.</w:t>
       </w:r>
     </w:p>
     <w:p>
@@ -467,13 +537,14 @@
         <w:rPr>
           <w:b/>
           <w:bCs/>
+          <w:noProof/>
           <w:sz w:val="24"/>
           <w:szCs w:val="24"/>
         </w:rPr>
         <w:drawing>
-          <wp:inline distT="0" distB="0" distL="0" distR="0" wp14:anchorId="2837274F" wp14:editId="71917679">
-            <wp:extent cx="3240000" cy="1809532"/>
-            <wp:effectExtent l="57150" t="19050" r="55880" b="95885"/>
+          <wp:inline distT="0" distB="0" distL="0" distR="0" wp14:anchorId="2837274F" wp14:editId="4954BFBE">
+            <wp:extent cx="4320000" cy="2412710"/>
+            <wp:effectExtent l="57150" t="19050" r="61595" b="102235"/>
             <wp:docPr id="3" name="Picture 3"/>
             <wp:cNvGraphicFramePr>
               <a:graphicFrameLocks xmlns:a="http://schemas.openxmlformats.org/drawingml/2006/main" noChangeAspect="1"/>
@@ -500,7 +571,7 @@
                   <pic:spPr>
                     <a:xfrm>
                       <a:off x="0" y="0"/>
-                      <a:ext cx="3240000" cy="1809532"/>
+                      <a:ext cx="4320000" cy="2412710"/>
                     </a:xfrm>
                     <a:prstGeom prst="rect">
                       <a:avLst/>
@@ -523,6 +594,7 @@
     <w:p>
       <w:pPr>
         <w:pStyle w:val="Caption"/>
+        <w:ind w:left="720"/>
         <w:jc w:val="center"/>
         <w:rPr>
           <w:b/>
@@ -534,20 +606,69 @@
       <w:r>
         <w:t xml:space="preserve">Figure </w:t>
       </w:r>
-      <w:fldSimple w:instr=" SEQ Figure \* ARABIC ">
-        <w:r>
-          <w:rPr>
-            <w:noProof/>
-          </w:rPr>
-          <w:t>3</w:t>
-        </w:r>
-      </w:fldSimple>
+      <w:r>
+        <w:fldChar w:fldCharType="begin"/>
+      </w:r>
+      <w:r>
+        <w:instrText xml:space="preserve"> SEQ Figure \* ARABIC </w:instrText>
+      </w:r>
+      <w:r>
+        <w:fldChar w:fldCharType="separate"/>
+      </w:r>
+      <w:r>
+        <w:rPr>
+          <w:noProof/>
+        </w:rPr>
+        <w:t>3</w:t>
+      </w:r>
+      <w:r>
+        <w:rPr>
+          <w:noProof/>
+        </w:rPr>
+        <w:fldChar w:fldCharType="end"/>
+      </w:r>
       <w:r>
         <w:t xml:space="preserve"> - Scene render data</w:t>
       </w:r>
     </w:p>
     <w:p>
       <w:pPr>
+        <w:ind w:left="720"/>
+        <w:rPr>
+          <w:b/>
+          <w:bCs/>
+          <w:i/>
+          <w:iCs/>
+          <w:sz w:val="24"/>
+          <w:szCs w:val="24"/>
+        </w:rPr>
+      </w:pPr>
+      <w:r>
+        <w:rPr>
+          <w:b/>
+          <w:bCs/>
+          <w:i/>
+          <w:iCs/>
+          <w:sz w:val="24"/>
+          <w:szCs w:val="24"/>
+        </w:rPr>
+        <w:t>stat gpu</w:t>
+      </w:r>
+      <w:r>
+        <w:rPr>
+          <w:b/>
+          <w:bCs/>
+          <w:i/>
+          <w:iCs/>
+          <w:sz w:val="24"/>
+          <w:szCs w:val="24"/>
+        </w:rPr>
+        <w:t xml:space="preserve"> </w:t>
+      </w:r>
+    </w:p>
+    <w:p>
+      <w:pPr>
+        <w:ind w:left="1440"/>
         <w:rPr>
           <w:b/>
           <w:bCs/>
@@ -556,62 +677,26 @@
         </w:rPr>
       </w:pPr>
       <w:r>
-        <w:rPr>
-          <w:b/>
-          <w:bCs/>
-          <w:sz w:val="28"/>
-          <w:szCs w:val="28"/>
-        </w:rPr>
-        <w:t>stat gpu</w:t>
-      </w:r>
-      <w:r>
-        <w:rPr>
-          <w:b/>
-          <w:bCs/>
-          <w:sz w:val="28"/>
-          <w:szCs w:val="28"/>
-        </w:rPr>
-        <w:t xml:space="preserve"> </w:t>
-      </w:r>
-    </w:p>
-    <w:p>
-      <w:pPr>
-        <w:ind w:left="720"/>
-        <w:rPr>
-          <w:b/>
-          <w:bCs/>
-          <w:sz w:val="28"/>
-          <w:szCs w:val="28"/>
-        </w:rPr>
-      </w:pPr>
-      <w:r>
-        <w:t>This command gives us direct information as for what the graphics card is currently used for. This will also be a quick and easy way of finding specific problems in areas of the level</w:t>
-      </w:r>
-      <w:r>
-        <w:t>.</w:t>
-      </w:r>
-    </w:p>
-    <w:p>
-      <w:pPr>
+        <w:t>This command gives us direct information as for what the graphics card is currently used for. This will also be a quick and easy way of finding specific problems in areas of the level.</w:t>
+      </w:r>
+    </w:p>
+    <w:p>
+      <w:pPr>
+        <w:keepNext/>
         <w:jc w:val="center"/>
-        <w:rPr>
-          <w:b/>
-          <w:bCs/>
-          <w:sz w:val="24"/>
-          <w:szCs w:val="24"/>
-        </w:rPr>
-      </w:pPr>
-      <w:r>
-        <w:rPr>
-          <w:b/>
-          <w:bCs/>
+      </w:pPr>
+      <w:r>
+        <w:rPr>
+          <w:b/>
+          <w:bCs/>
+          <w:noProof/>
           <w:sz w:val="24"/>
           <w:szCs w:val="24"/>
         </w:rPr>
         <w:drawing>
-          <wp:inline distT="0" distB="0" distL="0" distR="0" wp14:anchorId="37178A17" wp14:editId="655C7427">
-            <wp:extent cx="3240000" cy="1484312"/>
-            <wp:effectExtent l="0" t="0" r="0" b="1905"/>
+          <wp:inline distT="0" distB="0" distL="0" distR="0" wp14:anchorId="37178A17" wp14:editId="40B03969">
+            <wp:extent cx="4320000" cy="1979083"/>
+            <wp:effectExtent l="57150" t="19050" r="61595" b="97790"/>
             <wp:docPr id="4" name="Picture 4"/>
             <wp:cNvGraphicFramePr>
               <a:graphicFrameLocks xmlns:a="http://schemas.openxmlformats.org/drawingml/2006/main" noChangeAspect="1"/>
@@ -638,11 +723,18 @@
                   <pic:spPr>
                     <a:xfrm>
                       <a:off x="0" y="0"/>
-                      <a:ext cx="3240000" cy="1484312"/>
+                      <a:ext cx="4320000" cy="1979083"/>
                     </a:xfrm>
                     <a:prstGeom prst="rect">
                       <a:avLst/>
                     </a:prstGeom>
+                    <a:effectLst>
+                      <a:outerShdw blurRad="50800" dist="38100" dir="5400000" algn="t" rotWithShape="0">
+                        <a:prstClr val="black">
+                          <a:alpha val="40000"/>
+                        </a:prstClr>
+                      </a:outerShdw>
+                    </a:effectLst>
                   </pic:spPr>
                 </pic:pic>
               </a:graphicData>
@@ -653,15 +745,61 @@
     </w:p>
     <w:p>
       <w:pPr>
-        <w:rPr>
-          <w:b/>
-          <w:bCs/>
-          <w:sz w:val="24"/>
-          <w:szCs w:val="24"/>
-        </w:rPr>
-      </w:pPr>
-      <w:bookmarkStart w:id="0" w:name="_GoBack"/>
-      <w:bookmarkEnd w:id="0"/>
+        <w:pStyle w:val="Caption"/>
+        <w:jc w:val="center"/>
+        <w:rPr>
+          <w:b/>
+          <w:bCs/>
+          <w:sz w:val="24"/>
+          <w:szCs w:val="24"/>
+        </w:rPr>
+      </w:pPr>
+      <w:r>
+        <w:t xml:space="preserve">Figure </w:t>
+      </w:r>
+      <w:fldSimple w:instr=" SEQ Figure \* ARABIC ">
+        <w:r>
+          <w:rPr>
+            <w:noProof/>
+          </w:rPr>
+          <w:t>4</w:t>
+        </w:r>
+      </w:fldSimple>
+      <w:r>
+        <w:t xml:space="preserve"> - GPU render data</w:t>
+      </w:r>
+    </w:p>
+    <w:p>
+      <w:pPr>
+        <w:ind w:left="720"/>
+        <w:rPr>
+          <w:sz w:val="24"/>
+          <w:szCs w:val="24"/>
+        </w:rPr>
+      </w:pPr>
+    </w:p>
+    <w:p>
+      <w:pPr>
+        <w:ind w:left="720"/>
+        <w:rPr>
+          <w:sz w:val="24"/>
+          <w:szCs w:val="24"/>
+        </w:rPr>
+      </w:pPr>
+      <w:r>
+        <w:rPr>
+          <w:sz w:val="24"/>
+          <w:szCs w:val="24"/>
+        </w:rPr>
+        <w:t>There are around 100 other commands used for performance testing built into Unreal’s console. These include tests for audio and sound clips, rendered text and even for specific game actors like the player controller.</w:t>
+      </w:r>
+      <w:r>
+        <w:rPr>
+          <w:sz w:val="24"/>
+          <w:szCs w:val="24"/>
+        </w:rPr>
+        <w:t xml:space="preserve"> With these we will be able to do more then enough extensive tests so that the final game is running fast and consistent.</w:t>
+      </w:r>
     </w:p>
     <w:sectPr>
       <w:headerReference w:type="default" r:id="rId11"/>

</xml_diff>